<commit_message>
added questions from instructions to report template
</commit_message>
<xml_diff>
--- a/Report.docx
+++ b/Report.docx
@@ -1,40 +1,307 @@
 
 <file path=word/document.xml><?xml version="1.0" encoding="utf-8"?>
-<w:document xmlns:wpc="http://schemas.microsoft.com/office/word/2010/wordprocessingCanvas" xmlns:cx="http://schemas.microsoft.com/office/drawing/2014/chartex" xmlns:cx1="http://schemas.microsoft.com/office/drawing/2015/9/8/chartex" xmlns:cx2="http://schemas.microsoft.com/office/drawing/2015/10/21/chartex" xmlns:cx3="http://schemas.microsoft.com/office/drawing/2016/5/9/chartex" xmlns:cx4="http://schemas.microsoft.com/office/drawing/2016/5/10/chartex" xmlns:cx5="http://schemas.microsoft.com/office/drawing/2016/5/11/chartex" xmlns:cx6="http://schemas.microsoft.com/office/drawing/2016/5/12/chartex" xmlns:cx7="http://schemas.microsoft.com/office/drawing/2016/5/13/chartex" xmlns:cx8="http://schemas.microsoft.com/office/drawing/2016/5/14/chartex" xmlns:mc="http://schemas.openxmlformats.org/markup-compatibility/2006" xmlns:aink="http://schemas.microsoft.com/office/drawing/2016/ink" xmlns:am3d="http://schemas.microsoft.com/office/drawing/2017/model3d" xmlns:o="urn:schemas-microsoft-com:office:office" xmlns:oel="http://schemas.microsoft.com/office/2019/extlst" xmlns:r="http://schemas.openxmlformats.org/officeDocument/2006/relationships" xmlns:m="http://schemas.openxmlformats.org/officeDocument/2006/math" xmlns:v="urn:schemas-microsoft-com:vml" xmlns:wp14="http://schemas.microsoft.com/office/word/2010/wordprocessingDrawing" xmlns:wp="http://schemas.openxmlformats.org/drawingml/2006/wordprocessingDrawing" xmlns:w10="urn:schemas-microsoft-com:office:word" xmlns:w="http://schemas.openxmlformats.org/wordprocessingml/2006/main" xmlns:w14="http://schemas.microsoft.com/office/word/2010/wordml" xmlns:w15="http://schemas.microsoft.com/office/word/2012/wordml" xmlns:w16cex="http://schemas.microsoft.com/office/word/2018/wordml/cex" xmlns:w16cid="http://schemas.microsoft.com/office/word/2016/wordml/cid" xmlns:w16="http://schemas.microsoft.com/office/word/2018/wordml" xmlns:w16sdtdh="http://schemas.microsoft.com/office/word/2020/wordml/sdtdatahash" xmlns:w16se="http://schemas.microsoft.com/office/word/2015/wordml/symex" xmlns:wpg="http://schemas.microsoft.com/office/word/2010/wordprocessingGroup" xmlns:wpi="http://schemas.microsoft.com/office/word/2010/wordprocessingInk" xmlns:wne="http://schemas.microsoft.com/office/word/2006/wordml" xmlns:wps="http://schemas.microsoft.com/office/word/2010/wordprocessingShape" mc:Ignorable="w14 w15 w16se w16cid w16 w16cex w16sdtdh wp14">
+<w:document xmlns:o="urn:schemas-microsoft-com:office:office" xmlns:r="http://schemas.openxmlformats.org/officeDocument/2006/relationships" xmlns:v="urn:schemas-microsoft-com:vml" xmlns:w="http://schemas.openxmlformats.org/wordprocessingml/2006/main" xmlns:w10="urn:schemas-microsoft-com:office:word" xmlns:wp="http://schemas.openxmlformats.org/drawingml/2006/wordprocessingDrawing" xmlns:wps="http://schemas.microsoft.com/office/word/2010/wordprocessingShape" xmlns:wpg="http://schemas.microsoft.com/office/word/2010/wordprocessingGroup" xmlns:mc="http://schemas.openxmlformats.org/markup-compatibility/2006" xmlns:wp14="http://schemas.microsoft.com/office/word/2010/wordprocessingDrawing" xmlns:w14="http://schemas.microsoft.com/office/word/2010/wordml" xmlns:w15="http://schemas.microsoft.com/office/word/2012/wordml" mc:Ignorable="w14 wp14 w15">
   <w:body>
     <w:p>
+      <w:pPr>
+        <w:pStyle w:val="Title"/>
+        <w:spacing w:before="240" w:after="120"/>
+        <w:rPr/>
+      </w:pPr>
       <w:r>
+        <w:rPr/>
+        <w:t>Homework 1</w:t>
+      </w:r>
+    </w:p>
+    <w:p>
+      <w:pPr>
+        <w:pStyle w:val="Heading1"/>
+        <w:rPr/>
+      </w:pPr>
+      <w:r>
+        <w:rPr/>
+        <w:t>Crowdfunding Campaigns</w:t>
+      </w:r>
+    </w:p>
+    <w:p>
+      <w:pPr>
+        <w:pStyle w:val="Normal"/>
+        <w:rPr>
+          <w:i/>
+          <w:i/>
+          <w:iCs/>
+        </w:rPr>
+      </w:pPr>
+      <w:r>
+        <w:rPr>
+          <w:i/>
+          <w:iCs/>
+        </w:rPr>
         <w:t>Given the provided data, what are three conclusions that we can draw about crowdfunding campaigns?</w:t>
       </w:r>
     </w:p>
-    <w:p/>
     <w:p>
+      <w:pPr>
+        <w:pStyle w:val="Normal"/>
+        <w:rPr/>
+      </w:pPr>
       <w:r>
+        <w:rPr/>
+      </w:r>
+    </w:p>
+    <w:p>
+      <w:pPr>
+        <w:pStyle w:val="Normal"/>
+        <w:rPr>
+          <w:i/>
+          <w:i/>
+          <w:iCs/>
+        </w:rPr>
+      </w:pPr>
+      <w:r>
+        <w:rPr>
+          <w:i/>
+          <w:iCs/>
+        </w:rPr>
         <w:t>What are some limitations of this dataset?</w:t>
       </w:r>
     </w:p>
-    <w:p/>
     <w:p>
+      <w:pPr>
+        <w:pStyle w:val="Normal"/>
+        <w:rPr/>
+      </w:pPr>
       <w:r>
+        <w:rPr/>
+      </w:r>
+    </w:p>
+    <w:p>
+      <w:pPr>
+        <w:pStyle w:val="Normal"/>
+        <w:rPr>
+          <w:i/>
+          <w:i/>
+          <w:iCs/>
+        </w:rPr>
+      </w:pPr>
+      <w:r>
+        <w:rPr>
+          <w:i/>
+          <w:iCs/>
+        </w:rPr>
         <w:t>What are some other possible tables and/or graphs that we could create, and what additional value would they provide?</w:t>
       </w:r>
     </w:p>
+    <w:p>
+      <w:pPr>
+        <w:pStyle w:val="Normal"/>
+        <w:rPr/>
+      </w:pPr>
+      <w:r>
+        <w:rPr/>
+      </w:r>
+    </w:p>
+    <w:p>
+      <w:pPr>
+        <w:pStyle w:val="Heading1"/>
+        <w:rPr/>
+      </w:pPr>
+      <w:r>
+        <w:rPr/>
+        <w:t>Statistical Analysis</w:t>
+      </w:r>
+    </w:p>
+    <w:p>
+      <w:pPr>
+        <w:pStyle w:val="Normal"/>
+        <w:rPr>
+          <w:i/>
+          <w:i/>
+          <w:iCs/>
+        </w:rPr>
+      </w:pPr>
+      <w:r>
+        <w:rPr>
+          <w:i/>
+          <w:iCs/>
+        </w:rPr>
+        <w:t>Use your data to determine whether the mean or the median better summarizes the data.</w:t>
+      </w:r>
+    </w:p>
+    <w:p>
+      <w:pPr>
+        <w:pStyle w:val="Normal"/>
+        <w:rPr/>
+      </w:pPr>
+      <w:r>
+        <w:rPr/>
+      </w:r>
+    </w:p>
+    <w:p>
+      <w:pPr>
+        <w:pStyle w:val="Normal"/>
+        <w:spacing w:before="0" w:after="160"/>
+        <w:rPr>
+          <w:i/>
+          <w:i/>
+          <w:iCs/>
+        </w:rPr>
+      </w:pPr>
+      <w:r>
+        <w:rPr>
+          <w:i/>
+          <w:iCs/>
+        </w:rPr>
+        <w:t>Use your data to determine if there is more variability with successful or unsuccessful campaigns. Does this make sense? Why or why not?</w:t>
+      </w:r>
+    </w:p>
     <w:sectPr>
+      <w:type w:val="nextPage"/>
       <w:pgSz w:w="12240" w:h="15840"/>
-      <w:pgMar w:top="1440" w:right="1440" w:bottom="1440" w:left="1440" w:header="720" w:footer="720" w:gutter="0"/>
-      <w:cols w:space="720"/>
-      <w:docGrid w:linePitch="360"/>
+      <w:pgMar w:left="1440" w:right="1440" w:gutter="0" w:header="0" w:top="1440" w:footer="0" w:bottom="1440"/>
+      <w:pgNumType w:fmt="decimal"/>
+      <w:formProt w:val="false"/>
+      <w:textDirection w:val="lrTb"/>
+      <w:docGrid w:type="default" w:linePitch="360" w:charSpace="4096"/>
     </w:sectPr>
   </w:body>
 </w:document>
 </file>
 
+<file path=word/numbering.xml><?xml version="1.0" encoding="utf-8"?>
+<w:numbering xmlns:w="http://schemas.openxmlformats.org/wordprocessingml/2006/main" xmlns:o="urn:schemas-microsoft-com:office:office" xmlns:r="http://schemas.openxmlformats.org/officeDocument/2006/relationships" xmlns:v="urn:schemas-microsoft-com:vml" xmlns:mc="http://schemas.openxmlformats.org/markup-compatibility/2006" xmlns:w14="http://schemas.microsoft.com/office/word/2010/wordml" mc:Ignorable="w14">
+  <w:abstractNum w:abstractNumId="1">
+    <w:lvl w:ilvl="0">
+      <w:start w:val="1"/>
+      <w:pStyle w:val="Heading1"/>
+      <w:numFmt w:val="none"/>
+      <w:suff w:val="nothing"/>
+      <w:lvlText w:val=""/>
+      <w:lvlJc w:val="left"/>
+      <w:pPr>
+        <w:tabs>
+          <w:tab w:val="num" w:pos="0"/>
+        </w:tabs>
+        <w:ind w:left="0" w:hanging="0"/>
+      </w:pPr>
+    </w:lvl>
+    <w:lvl w:ilvl="1">
+      <w:start w:val="1"/>
+      <w:numFmt w:val="none"/>
+      <w:suff w:val="nothing"/>
+      <w:lvlText w:val=""/>
+      <w:lvlJc w:val="left"/>
+      <w:pPr>
+        <w:tabs>
+          <w:tab w:val="num" w:pos="0"/>
+        </w:tabs>
+        <w:ind w:left="0" w:hanging="0"/>
+      </w:pPr>
+    </w:lvl>
+    <w:lvl w:ilvl="2">
+      <w:start w:val="1"/>
+      <w:numFmt w:val="none"/>
+      <w:suff w:val="nothing"/>
+      <w:lvlText w:val=""/>
+      <w:lvlJc w:val="left"/>
+      <w:pPr>
+        <w:tabs>
+          <w:tab w:val="num" w:pos="0"/>
+        </w:tabs>
+        <w:ind w:left="0" w:hanging="0"/>
+      </w:pPr>
+    </w:lvl>
+    <w:lvl w:ilvl="3">
+      <w:start w:val="1"/>
+      <w:numFmt w:val="none"/>
+      <w:suff w:val="nothing"/>
+      <w:lvlText w:val=""/>
+      <w:lvlJc w:val="left"/>
+      <w:pPr>
+        <w:tabs>
+          <w:tab w:val="num" w:pos="0"/>
+        </w:tabs>
+        <w:ind w:left="0" w:hanging="0"/>
+      </w:pPr>
+    </w:lvl>
+    <w:lvl w:ilvl="4">
+      <w:start w:val="1"/>
+      <w:numFmt w:val="none"/>
+      <w:suff w:val="nothing"/>
+      <w:lvlText w:val=""/>
+      <w:lvlJc w:val="left"/>
+      <w:pPr>
+        <w:tabs>
+          <w:tab w:val="num" w:pos="0"/>
+        </w:tabs>
+        <w:ind w:left="0" w:hanging="0"/>
+      </w:pPr>
+    </w:lvl>
+    <w:lvl w:ilvl="5">
+      <w:start w:val="1"/>
+      <w:numFmt w:val="none"/>
+      <w:suff w:val="nothing"/>
+      <w:lvlText w:val=""/>
+      <w:lvlJc w:val="left"/>
+      <w:pPr>
+        <w:tabs>
+          <w:tab w:val="num" w:pos="0"/>
+        </w:tabs>
+        <w:ind w:left="0" w:hanging="0"/>
+      </w:pPr>
+    </w:lvl>
+    <w:lvl w:ilvl="6">
+      <w:start w:val="1"/>
+      <w:numFmt w:val="none"/>
+      <w:suff w:val="nothing"/>
+      <w:lvlText w:val=""/>
+      <w:lvlJc w:val="left"/>
+      <w:pPr>
+        <w:tabs>
+          <w:tab w:val="num" w:pos="0"/>
+        </w:tabs>
+        <w:ind w:left="0" w:hanging="0"/>
+      </w:pPr>
+    </w:lvl>
+    <w:lvl w:ilvl="7">
+      <w:start w:val="1"/>
+      <w:numFmt w:val="none"/>
+      <w:suff w:val="nothing"/>
+      <w:lvlText w:val=""/>
+      <w:lvlJc w:val="left"/>
+      <w:pPr>
+        <w:tabs>
+          <w:tab w:val="num" w:pos="0"/>
+        </w:tabs>
+        <w:ind w:left="0" w:hanging="0"/>
+      </w:pPr>
+    </w:lvl>
+    <w:lvl w:ilvl="8">
+      <w:start w:val="1"/>
+      <w:numFmt w:val="none"/>
+      <w:suff w:val="nothing"/>
+      <w:lvlText w:val=""/>
+      <w:lvlJc w:val="left"/>
+      <w:pPr>
+        <w:tabs>
+          <w:tab w:val="num" w:pos="0"/>
+        </w:tabs>
+        <w:ind w:left="0" w:hanging="0"/>
+      </w:pPr>
+    </w:lvl>
+  </w:abstractNum>
+  <w:num w:numId="1">
+    <w:abstractNumId w:val="1"/>
+  </w:num>
+</w:numbering>
+</file>
+
 <file path=word/styles.xml><?xml version="1.0" encoding="utf-8"?>
-<w:styles xmlns:mc="http://schemas.openxmlformats.org/markup-compatibility/2006" xmlns:r="http://schemas.openxmlformats.org/officeDocument/2006/relationships" xmlns:w="http://schemas.openxmlformats.org/wordprocessingml/2006/main" xmlns:w14="http://schemas.microsoft.com/office/word/2010/wordml" xmlns:w15="http://schemas.microsoft.com/office/word/2012/wordml" xmlns:w16cex="http://schemas.microsoft.com/office/word/2018/wordml/cex" xmlns:w16cid="http://schemas.microsoft.com/office/word/2016/wordml/cid" xmlns:w16="http://schemas.microsoft.com/office/word/2018/wordml" xmlns:w16sdtdh="http://schemas.microsoft.com/office/word/2020/wordml/sdtdatahash" xmlns:w16se="http://schemas.microsoft.com/office/word/2015/wordml/symex" mc:Ignorable="w14 w15 w16se w16cid w16 w16cex w16sdtdh">
+<w:styles xmlns:w="http://schemas.openxmlformats.org/wordprocessingml/2006/main" xmlns:w14="http://schemas.microsoft.com/office/word/2010/wordml" xmlns:mc="http://schemas.openxmlformats.org/markup-compatibility/2006" mc:Ignorable="w14">
   <w:docDefaults>
     <w:rPrDefault>
       <w:rPr>
-        <w:rFonts w:asciiTheme="minorHAnsi" w:eastAsiaTheme="minorHAnsi" w:hAnsiTheme="minorHAnsi" w:cstheme="minorBidi"/>
+        <w:rFonts w:ascii="Calibri" w:hAnsi="Calibri" w:eastAsia="Calibri" w:cs="" w:asciiTheme="minorHAnsi" w:cstheme="minorBidi" w:eastAsiaTheme="minorHAnsi" w:hAnsiTheme="minorHAnsi"/>
         <w:kern w:val="2"/>
         <w:sz w:val="22"/>
         <w:szCs w:val="22"/>
@@ -44,21 +311,21 @@
     </w:rPrDefault>
     <w:pPrDefault>
       <w:pPr>
-        <w:spacing w:after="160" w:line="259" w:lineRule="auto"/>
+        <w:suppressAutoHyphens w:val="true"/>
       </w:pPr>
     </w:pPrDefault>
   </w:docDefaults>
   <w:latentStyles w:defLockedState="0" w:defUIPriority="99" w:defSemiHidden="0" w:defUnhideWhenUsed="0" w:defQFormat="0" w:count="376">
     <w:lsdException w:name="Normal" w:uiPriority="0" w:qFormat="1"/>
     <w:lsdException w:name="heading 1" w:uiPriority="9" w:qFormat="1"/>
-    <w:lsdException w:name="heading 2" w:semiHidden="1" w:uiPriority="9" w:unhideWhenUsed="1" w:qFormat="1"/>
-    <w:lsdException w:name="heading 3" w:semiHidden="1" w:uiPriority="9" w:unhideWhenUsed="1" w:qFormat="1"/>
-    <w:lsdException w:name="heading 4" w:semiHidden="1" w:uiPriority="9" w:unhideWhenUsed="1" w:qFormat="1"/>
-    <w:lsdException w:name="heading 5" w:semiHidden="1" w:uiPriority="9" w:unhideWhenUsed="1" w:qFormat="1"/>
-    <w:lsdException w:name="heading 6" w:semiHidden="1" w:uiPriority="9" w:unhideWhenUsed="1" w:qFormat="1"/>
-    <w:lsdException w:name="heading 7" w:semiHidden="1" w:uiPriority="9" w:unhideWhenUsed="1" w:qFormat="1"/>
-    <w:lsdException w:name="heading 8" w:semiHidden="1" w:uiPriority="9" w:unhideWhenUsed="1" w:qFormat="1"/>
-    <w:lsdException w:name="heading 9" w:semiHidden="1" w:uiPriority="9" w:unhideWhenUsed="1" w:qFormat="1"/>
+    <w:lsdException w:name="heading 2" w:uiPriority="9" w:semiHidden="1" w:unhideWhenUsed="1" w:qFormat="1"/>
+    <w:lsdException w:name="heading 3" w:uiPriority="9" w:semiHidden="1" w:unhideWhenUsed="1" w:qFormat="1"/>
+    <w:lsdException w:name="heading 4" w:uiPriority="9" w:semiHidden="1" w:unhideWhenUsed="1" w:qFormat="1"/>
+    <w:lsdException w:name="heading 5" w:uiPriority="9" w:semiHidden="1" w:unhideWhenUsed="1" w:qFormat="1"/>
+    <w:lsdException w:name="heading 6" w:uiPriority="9" w:semiHidden="1" w:unhideWhenUsed="1" w:qFormat="1"/>
+    <w:lsdException w:name="heading 7" w:uiPriority="9" w:semiHidden="1" w:unhideWhenUsed="1" w:qFormat="1"/>
+    <w:lsdException w:name="heading 8" w:uiPriority="9" w:semiHidden="1" w:unhideWhenUsed="1" w:qFormat="1"/>
+    <w:lsdException w:name="heading 9" w:uiPriority="9" w:semiHidden="1" w:unhideWhenUsed="1" w:qFormat="1"/>
     <w:lsdException w:name="index 1" w:semiHidden="1" w:unhideWhenUsed="1"/>
     <w:lsdException w:name="index 2" w:semiHidden="1" w:unhideWhenUsed="1"/>
     <w:lsdException w:name="index 3" w:semiHidden="1" w:unhideWhenUsed="1"/>
@@ -68,22 +335,22 @@
     <w:lsdException w:name="index 7" w:semiHidden="1" w:unhideWhenUsed="1"/>
     <w:lsdException w:name="index 8" w:semiHidden="1" w:unhideWhenUsed="1"/>
     <w:lsdException w:name="index 9" w:semiHidden="1" w:unhideWhenUsed="1"/>
-    <w:lsdException w:name="toc 1" w:semiHidden="1" w:uiPriority="39" w:unhideWhenUsed="1"/>
-    <w:lsdException w:name="toc 2" w:semiHidden="1" w:uiPriority="39" w:unhideWhenUsed="1"/>
-    <w:lsdException w:name="toc 3" w:semiHidden="1" w:uiPriority="39" w:unhideWhenUsed="1"/>
-    <w:lsdException w:name="toc 4" w:semiHidden="1" w:uiPriority="39" w:unhideWhenUsed="1"/>
-    <w:lsdException w:name="toc 5" w:semiHidden="1" w:uiPriority="39" w:unhideWhenUsed="1"/>
-    <w:lsdException w:name="toc 6" w:semiHidden="1" w:uiPriority="39" w:unhideWhenUsed="1"/>
-    <w:lsdException w:name="toc 7" w:semiHidden="1" w:uiPriority="39" w:unhideWhenUsed="1"/>
-    <w:lsdException w:name="toc 8" w:semiHidden="1" w:uiPriority="39" w:unhideWhenUsed="1"/>
-    <w:lsdException w:name="toc 9" w:semiHidden="1" w:uiPriority="39" w:unhideWhenUsed="1"/>
+    <w:lsdException w:name="toc 1" w:uiPriority="39" w:semiHidden="1" w:unhideWhenUsed="1"/>
+    <w:lsdException w:name="toc 2" w:uiPriority="39" w:semiHidden="1" w:unhideWhenUsed="1"/>
+    <w:lsdException w:name="toc 3" w:uiPriority="39" w:semiHidden="1" w:unhideWhenUsed="1"/>
+    <w:lsdException w:name="toc 4" w:uiPriority="39" w:semiHidden="1" w:unhideWhenUsed="1"/>
+    <w:lsdException w:name="toc 5" w:uiPriority="39" w:semiHidden="1" w:unhideWhenUsed="1"/>
+    <w:lsdException w:name="toc 6" w:uiPriority="39" w:semiHidden="1" w:unhideWhenUsed="1"/>
+    <w:lsdException w:name="toc 7" w:uiPriority="39" w:semiHidden="1" w:unhideWhenUsed="1"/>
+    <w:lsdException w:name="toc 8" w:uiPriority="39" w:semiHidden="1" w:unhideWhenUsed="1"/>
+    <w:lsdException w:name="toc 9" w:uiPriority="39" w:semiHidden="1" w:unhideWhenUsed="1"/>
     <w:lsdException w:name="Normal Indent" w:semiHidden="1" w:unhideWhenUsed="1"/>
     <w:lsdException w:name="footnote text" w:semiHidden="1" w:unhideWhenUsed="1"/>
     <w:lsdException w:name="annotation text" w:semiHidden="1" w:unhideWhenUsed="1"/>
     <w:lsdException w:name="header" w:semiHidden="1" w:unhideWhenUsed="1"/>
     <w:lsdException w:name="footer" w:semiHidden="1" w:unhideWhenUsed="1"/>
     <w:lsdException w:name="index heading" w:semiHidden="1" w:unhideWhenUsed="1"/>
-    <w:lsdException w:name="caption" w:semiHidden="1" w:uiPriority="35" w:unhideWhenUsed="1" w:qFormat="1"/>
+    <w:lsdException w:name="caption" w:uiPriority="35" w:semiHidden="1" w:unhideWhenUsed="1" w:qFormat="1"/>
     <w:lsdException w:name="table of figures" w:semiHidden="1" w:unhideWhenUsed="1"/>
     <w:lsdException w:name="envelope address" w:semiHidden="1" w:unhideWhenUsed="1"/>
     <w:lsdException w:name="envelope return" w:semiHidden="1" w:unhideWhenUsed="1"/>
@@ -114,7 +381,7 @@
     <w:lsdException w:name="Title" w:uiPriority="10" w:qFormat="1"/>
     <w:lsdException w:name="Closing" w:semiHidden="1" w:unhideWhenUsed="1"/>
     <w:lsdException w:name="Signature" w:semiHidden="1" w:unhideWhenUsed="1"/>
-    <w:lsdException w:name="Default Paragraph Font" w:semiHidden="1" w:uiPriority="1" w:unhideWhenUsed="1"/>
+    <w:lsdException w:name="Default Paragraph Font" w:uiPriority="1" w:semiHidden="1" w:unhideWhenUsed="1"/>
     <w:lsdException w:name="Body Text" w:semiHidden="1" w:unhideWhenUsed="1"/>
     <w:lsdException w:name="Body Text Indent" w:semiHidden="1" w:unhideWhenUsed="1"/>
     <w:lsdException w:name="List Continue" w:semiHidden="1" w:unhideWhenUsed="1"/>
@@ -314,8 +581,8 @@
     <w:lsdException w:name="Subtle Reference" w:uiPriority="31" w:qFormat="1"/>
     <w:lsdException w:name="Intense Reference" w:uiPriority="32" w:qFormat="1"/>
     <w:lsdException w:name="Book Title" w:uiPriority="33" w:qFormat="1"/>
-    <w:lsdException w:name="Bibliography" w:semiHidden="1" w:uiPriority="37" w:unhideWhenUsed="1"/>
-    <w:lsdException w:name="TOC Heading" w:semiHidden="1" w:uiPriority="39" w:unhideWhenUsed="1" w:qFormat="1"/>
+    <w:lsdException w:name="Bibliography" w:uiPriority="37" w:semiHidden="1" w:unhideWhenUsed="1"/>
+    <w:lsdException w:name="TOC Heading" w:uiPriority="39" w:semiHidden="1" w:unhideWhenUsed="1" w:qFormat="1"/>
     <w:lsdException w:name="Plain Table 1" w:uiPriority="41"/>
     <w:lsdException w:name="Plain Table 2" w:uiPriority="42"/>
     <w:lsdException w:name="Plain Table 3" w:uiPriority="43"/>
@@ -426,15 +693,132 @@
     <w:lsdException w:name="Unresolved Mention" w:semiHidden="1" w:unhideWhenUsed="1"/>
     <w:lsdException w:name="Smart Link" w:semiHidden="1" w:unhideWhenUsed="1"/>
   </w:latentStyles>
-  <w:style w:type="paragraph" w:default="1" w:styleId="Normal">
+  <w:style w:type="paragraph" w:styleId="Normal" w:default="1">
     <w:name w:val="Normal"/>
     <w:qFormat/>
+    <w:pPr>
+      <w:widowControl/>
+      <w:bidi w:val="0"/>
+      <w:spacing w:lineRule="auto" w:line="259" w:before="0" w:after="160"/>
+      <w:jc w:val="left"/>
+    </w:pPr>
+    <w:rPr>
+      <w:rFonts w:ascii="Calibri" w:hAnsi="Calibri" w:eastAsia="Calibri" w:cs="" w:asciiTheme="minorHAnsi" w:cstheme="minorBidi" w:eastAsiaTheme="minorHAnsi" w:hAnsiTheme="minorHAnsi"/>
+      <w:color w:val="auto"/>
+      <w:kern w:val="2"/>
+      <w:sz w:val="22"/>
+      <w:szCs w:val="22"/>
+      <w:lang w:val="en-US" w:eastAsia="en-US" w:bidi="ar-SA"/>
+      <w14:ligatures w14:val="standardContextual"/>
+    </w:rPr>
   </w:style>
-  <w:style w:type="character" w:default="1" w:styleId="DefaultParagraphFont">
+  <w:style w:type="paragraph" w:styleId="Heading1">
+    <w:name w:val="Heading 1"/>
+    <w:basedOn w:val="Heading"/>
+    <w:next w:val="TextBody"/>
+    <w:qFormat/>
+    <w:pPr>
+      <w:numPr>
+        <w:ilvl w:val="0"/>
+        <w:numId w:val="1"/>
+      </w:numPr>
+      <w:spacing w:before="240" w:after="120"/>
+      <w:outlineLvl w:val="0"/>
+    </w:pPr>
+    <w:rPr>
+      <w:b/>
+      <w:bCs/>
+      <w:sz w:val="36"/>
+      <w:szCs w:val="36"/>
+    </w:rPr>
+  </w:style>
+  <w:style w:type="character" w:styleId="DefaultParagraphFont" w:default="1">
     <w:name w:val="Default Paragraph Font"/>
     <w:uiPriority w:val="1"/>
     <w:semiHidden/>
     <w:unhideWhenUsed/>
+    <w:qFormat/>
+    <w:rPr/>
+  </w:style>
+  <w:style w:type="paragraph" w:styleId="Heading">
+    <w:name w:val="Heading"/>
+    <w:basedOn w:val="Normal"/>
+    <w:next w:val="TextBody"/>
+    <w:qFormat/>
+    <w:pPr>
+      <w:keepNext w:val="true"/>
+      <w:spacing w:before="240" w:after="120"/>
+    </w:pPr>
+    <w:rPr>
+      <w:rFonts w:ascii="Liberation Sans" w:hAnsi="Liberation Sans" w:eastAsia="Unifont" w:cs="FreeSans"/>
+      <w:sz w:val="28"/>
+      <w:szCs w:val="28"/>
+    </w:rPr>
+  </w:style>
+  <w:style w:type="paragraph" w:styleId="TextBody">
+    <w:name w:val="Body Text"/>
+    <w:basedOn w:val="Normal"/>
+    <w:pPr>
+      <w:spacing w:lineRule="auto" w:line="276" w:before="0" w:after="140"/>
+    </w:pPr>
+    <w:rPr/>
+  </w:style>
+  <w:style w:type="paragraph" w:styleId="List">
+    <w:name w:val="List"/>
+    <w:basedOn w:val="TextBody"/>
+    <w:pPr/>
+    <w:rPr>
+      <w:rFonts w:cs="FreeSans"/>
+    </w:rPr>
+  </w:style>
+  <w:style w:type="paragraph" w:styleId="Caption">
+    <w:name w:val="Caption"/>
+    <w:basedOn w:val="Normal"/>
+    <w:qFormat/>
+    <w:pPr>
+      <w:suppressLineNumbers/>
+      <w:spacing w:before="120" w:after="120"/>
+    </w:pPr>
+    <w:rPr>
+      <w:rFonts w:cs="FreeSans"/>
+      <w:i/>
+      <w:iCs/>
+      <w:sz w:val="24"/>
+      <w:szCs w:val="24"/>
+    </w:rPr>
+  </w:style>
+  <w:style w:type="paragraph" w:styleId="Index">
+    <w:name w:val="Index"/>
+    <w:basedOn w:val="Normal"/>
+    <w:qFormat/>
+    <w:pPr>
+      <w:suppressLineNumbers/>
+    </w:pPr>
+    <w:rPr>
+      <w:rFonts w:cs="FreeSans"/>
+    </w:rPr>
+  </w:style>
+  <w:style w:type="paragraph" w:styleId="Title">
+    <w:name w:val="Title"/>
+    <w:basedOn w:val="Heading"/>
+    <w:next w:val="TextBody"/>
+    <w:qFormat/>
+    <w:pPr>
+      <w:jc w:val="center"/>
+    </w:pPr>
+    <w:rPr>
+      <w:b/>
+      <w:bCs/>
+      <w:sz w:val="56"/>
+      <w:szCs w:val="56"/>
+    </w:rPr>
+  </w:style>
+  <w:style w:type="numbering" w:styleId="NoList" w:default="1">
+    <w:name w:val="No List"/>
+    <w:uiPriority w:val="99"/>
+    <w:semiHidden/>
+    <w:unhideWhenUsed/>
+    <w:qFormat/>
   </w:style>
   <w:style w:type="table" w:default="1" w:styleId="TableNormal">
     <w:name w:val="Normal Table"/>
@@ -442,7 +826,6 @@
     <w:semiHidden/>
     <w:unhideWhenUsed/>
     <w:tblPr>
-      <w:tblInd w:w="0" w:type="dxa"/>
       <w:tblCellMar>
         <w:top w:w="0" w:type="dxa"/>
         <w:left w:w="108" w:type="dxa"/>
@@ -450,12 +833,6 @@
         <w:right w:w="108" w:type="dxa"/>
       </w:tblCellMar>
     </w:tblPr>
-  </w:style>
-  <w:style w:type="numbering" w:default="1" w:styleId="NoList">
-    <w:name w:val="No List"/>
-    <w:uiPriority w:val="99"/>
-    <w:semiHidden/>
-    <w:unhideWhenUsed/>
   </w:style>
 </w:styles>
 </file>

</xml_diff>

<commit_message>
completed spreadsheet and report
</commit_message>
<xml_diff>
--- a/Report.docx
+++ b/Report.docx
@@ -1,33 +1,26 @@
 
 <file path=word/document.xml><?xml version="1.0" encoding="utf-8"?>
-<w:document xmlns:o="urn:schemas-microsoft-com:office:office" xmlns:r="http://schemas.openxmlformats.org/officeDocument/2006/relationships" xmlns:v="urn:schemas-microsoft-com:vml" xmlns:w="http://schemas.openxmlformats.org/wordprocessingml/2006/main" xmlns:w10="urn:schemas-microsoft-com:office:word" xmlns:wp="http://schemas.openxmlformats.org/drawingml/2006/wordprocessingDrawing" xmlns:wps="http://schemas.microsoft.com/office/word/2010/wordprocessingShape" xmlns:wpg="http://schemas.microsoft.com/office/word/2010/wordprocessingGroup" xmlns:mc="http://schemas.openxmlformats.org/markup-compatibility/2006" xmlns:wp14="http://schemas.microsoft.com/office/word/2010/wordprocessingDrawing" xmlns:w14="http://schemas.microsoft.com/office/word/2010/wordml" xmlns:w15="http://schemas.microsoft.com/office/word/2012/wordml" mc:Ignorable="w14 wp14 w15">
+<w:document xmlns:wpc="http://schemas.microsoft.com/office/word/2010/wordprocessingCanvas" xmlns:cx="http://schemas.microsoft.com/office/drawing/2014/chartex" xmlns:cx1="http://schemas.microsoft.com/office/drawing/2015/9/8/chartex" xmlns:cx2="http://schemas.microsoft.com/office/drawing/2015/10/21/chartex" xmlns:cx3="http://schemas.microsoft.com/office/drawing/2016/5/9/chartex" xmlns:cx4="http://schemas.microsoft.com/office/drawing/2016/5/10/chartex" xmlns:cx5="http://schemas.microsoft.com/office/drawing/2016/5/11/chartex" xmlns:cx6="http://schemas.microsoft.com/office/drawing/2016/5/12/chartex" xmlns:cx7="http://schemas.microsoft.com/office/drawing/2016/5/13/chartex" xmlns:cx8="http://schemas.microsoft.com/office/drawing/2016/5/14/chartex" xmlns:mc="http://schemas.openxmlformats.org/markup-compatibility/2006" xmlns:aink="http://schemas.microsoft.com/office/drawing/2016/ink" xmlns:am3d="http://schemas.microsoft.com/office/drawing/2017/model3d" xmlns:o="urn:schemas-microsoft-com:office:office" xmlns:oel="http://schemas.microsoft.com/office/2019/extlst" xmlns:r="http://schemas.openxmlformats.org/officeDocument/2006/relationships" xmlns:m="http://schemas.openxmlformats.org/officeDocument/2006/math" xmlns:v="urn:schemas-microsoft-com:vml" xmlns:wp14="http://schemas.microsoft.com/office/word/2010/wordprocessingDrawing" xmlns:wp="http://schemas.openxmlformats.org/drawingml/2006/wordprocessingDrawing" xmlns:w10="urn:schemas-microsoft-com:office:word" xmlns:w="http://schemas.openxmlformats.org/wordprocessingml/2006/main" xmlns:w14="http://schemas.microsoft.com/office/word/2010/wordml" xmlns:w15="http://schemas.microsoft.com/office/word/2012/wordml" xmlns:w16cex="http://schemas.microsoft.com/office/word/2018/wordml/cex" xmlns:w16cid="http://schemas.microsoft.com/office/word/2016/wordml/cid" xmlns:w16="http://schemas.microsoft.com/office/word/2018/wordml" xmlns:w16du="http://schemas.microsoft.com/office/word/2023/wordml/word16du" xmlns:w16sdtdh="http://schemas.microsoft.com/office/word/2020/wordml/sdtdatahash" xmlns:w16se="http://schemas.microsoft.com/office/word/2015/wordml/symex" xmlns:wpg="http://schemas.microsoft.com/office/word/2010/wordprocessingGroup" xmlns:wpi="http://schemas.microsoft.com/office/word/2010/wordprocessingInk" xmlns:wne="http://schemas.microsoft.com/office/word/2006/wordml" xmlns:wps="http://schemas.microsoft.com/office/word/2010/wordprocessingShape" mc:Ignorable="w14 w15 w16se w16cid w16 w16cex w16sdtdh w16du wp14">
   <w:body>
     <w:p>
       <w:pPr>
         <w:pStyle w:val="Title"/>
-        <w:spacing w:before="240" w:after="120"/>
-        <w:rPr/>
-      </w:pPr>
-      <w:r>
-        <w:rPr/>
+      </w:pPr>
+      <w:r>
         <w:t>Homework 1</w:t>
       </w:r>
     </w:p>
     <w:p>
       <w:pPr>
         <w:pStyle w:val="Heading1"/>
-        <w:rPr/>
-      </w:pPr>
-      <w:r>
-        <w:rPr/>
+      </w:pPr>
+      <w:r>
         <w:t>Crowdfunding Campaigns</w:t>
       </w:r>
     </w:p>
     <w:p>
       <w:pPr>
-        <w:pStyle w:val="Normal"/>
         <w:rPr>
-          <w:i/>
           <w:i/>
           <w:iCs/>
         </w:rPr>
@@ -42,18 +35,76 @@
     </w:p>
     <w:p>
       <w:pPr>
-        <w:pStyle w:val="Normal"/>
-        <w:rPr/>
-      </w:pPr>
-      <w:r>
-        <w:rPr/>
-      </w:r>
-    </w:p>
-    <w:p>
-      <w:pPr>
-        <w:pStyle w:val="Normal"/>
+        <w:pStyle w:val="ListParagraph"/>
+        <w:numPr>
+          <w:ilvl w:val="0"/>
+          <w:numId w:val="2"/>
+        </w:numPr>
+      </w:pPr>
+      <w:r>
+        <w:t>T</w:t>
+      </w:r>
+      <w:r>
+        <w:t xml:space="preserve">he most prevalent types of crowdfunding campaigns are in creative media, like arts, entertainment, and media. </w:t>
+      </w:r>
+    </w:p>
+    <w:p>
+      <w:pPr>
+        <w:pStyle w:val="ListParagraph"/>
+        <w:numPr>
+          <w:ilvl w:val="1"/>
+          <w:numId w:val="2"/>
+        </w:numPr>
+      </w:pPr>
+      <w:r>
+        <w:t xml:space="preserve">File &amp; video, music, theater categories are the biggest, with technology in </w:t>
+      </w:r>
+      <w:r>
+        <w:t>second.</w:t>
+      </w:r>
+    </w:p>
+    <w:p>
+      <w:pPr>
+        <w:pStyle w:val="ListParagraph"/>
+        <w:numPr>
+          <w:ilvl w:val="0"/>
+          <w:numId w:val="2"/>
+        </w:numPr>
+      </w:pPr>
+      <w:r>
+        <w:t>Campaigns in the technology category are most likely to be successfully funded, with 67% of technology campaigns having succeeded.</w:t>
+      </w:r>
+    </w:p>
+    <w:p>
+      <w:pPr>
+        <w:pStyle w:val="ListParagraph"/>
+        <w:numPr>
+          <w:ilvl w:val="0"/>
+          <w:numId w:val="2"/>
+        </w:numPr>
+      </w:pPr>
+      <w:r>
+        <w:t>C</w:t>
+      </w:r>
+      <w:r>
+        <w:t xml:space="preserve">ampaigns with </w:t>
+      </w:r>
+      <w:r>
+        <w:t xml:space="preserve">a </w:t>
+      </w:r>
+      <w:r>
+        <w:t>moderate goal</w:t>
+      </w:r>
+      <w:r>
+        <w:t xml:space="preserve"> </w:t>
+      </w:r>
+      <w:r>
+        <w:t>are more likely to succeed compared to smaller or larger campaigns.</w:t>
+      </w:r>
+    </w:p>
+    <w:p>
+      <w:pPr>
         <w:rPr>
-          <w:i/>
           <w:i/>
           <w:iCs/>
         </w:rPr>
@@ -68,18 +119,112 @@
     </w:p>
     <w:p>
       <w:pPr>
-        <w:pStyle w:val="Normal"/>
-        <w:rPr/>
-      </w:pPr>
-      <w:r>
-        <w:rPr/>
-      </w:r>
-    </w:p>
-    <w:p>
-      <w:pPr>
-        <w:pStyle w:val="Normal"/>
+        <w:pStyle w:val="ListParagraph"/>
+        <w:numPr>
+          <w:ilvl w:val="0"/>
+          <w:numId w:val="3"/>
+        </w:numPr>
+      </w:pPr>
+      <w:r>
+        <w:t xml:space="preserve">There is no data available to help determine or compare the quality of a campaign, or the idea or product that the campaign is trying to sell. </w:t>
+      </w:r>
+    </w:p>
+    <w:p>
+      <w:pPr>
+        <w:pStyle w:val="ListParagraph"/>
+        <w:numPr>
+          <w:ilvl w:val="0"/>
+          <w:numId w:val="3"/>
+        </w:numPr>
+      </w:pPr>
+      <w:r>
+        <w:t xml:space="preserve">There is nothing to compare the monetary goal against, or to put the goal in context. </w:t>
+      </w:r>
+    </w:p>
+    <w:p>
+      <w:pPr>
+        <w:pStyle w:val="ListParagraph"/>
+        <w:numPr>
+          <w:ilvl w:val="1"/>
+          <w:numId w:val="3"/>
+        </w:numPr>
+      </w:pPr>
+      <w:r>
+        <w:t xml:space="preserve">To elaborate, does a project justify the monetary goal stated? Or are some of the failed campaigns asking for too much, while promising to deliver too little, which may have led to the failure? </w:t>
+      </w:r>
+    </w:p>
+    <w:p>
+      <w:pPr>
+        <w:pStyle w:val="ListParagraph"/>
+        <w:numPr>
+          <w:ilvl w:val="0"/>
+          <w:numId w:val="3"/>
+        </w:numPr>
+      </w:pPr>
+      <w:r>
+        <w:t xml:space="preserve">There are no reasons for cancelations given. </w:t>
+      </w:r>
+    </w:p>
+    <w:p>
+      <w:pPr>
+        <w:pStyle w:val="ListParagraph"/>
+        <w:numPr>
+          <w:ilvl w:val="0"/>
+          <w:numId w:val="3"/>
+        </w:numPr>
+      </w:pPr>
+      <w:r>
+        <w:t xml:space="preserve">The data only includes wealthy North American and western European countries. The populations of the countries involved may not represent all crowdfunding backers well. </w:t>
+      </w:r>
+    </w:p>
+    <w:p>
+      <w:pPr>
+        <w:pStyle w:val="ListParagraph"/>
+        <w:numPr>
+          <w:ilvl w:val="0"/>
+          <w:numId w:val="3"/>
+        </w:numPr>
+      </w:pPr>
+      <w:r>
+        <w:t xml:space="preserve">There is no insight or data provided into the branding, marketing, or level of effort put behind the campaigns. </w:t>
+      </w:r>
+    </w:p>
+    <w:p>
+      <w:pPr>
+        <w:pStyle w:val="ListParagraph"/>
+        <w:numPr>
+          <w:ilvl w:val="0"/>
+          <w:numId w:val="3"/>
+        </w:numPr>
+      </w:pPr>
+      <w:r>
+        <w:t xml:space="preserve">It is difficult to determine if a campaign is for a well-established brand, or a startup/indie. </w:t>
+      </w:r>
+    </w:p>
+    <w:p>
+      <w:pPr>
+        <w:pStyle w:val="ListParagraph"/>
+        <w:numPr>
+          <w:ilvl w:val="1"/>
+          <w:numId w:val="3"/>
+        </w:numPr>
+      </w:pPr>
+      <w:r>
+        <w:t>As an example,</w:t>
+      </w:r>
+      <w:r>
+        <w:t xml:space="preserve"> well-established game designers, musicians, etc., </w:t>
+      </w:r>
+      <w:r>
+        <w:t>sometimes</w:t>
+      </w:r>
+      <w:r>
+        <w:t xml:space="preserve"> use crowdfunding as a supplemental funding source.</w:t>
+      </w:r>
+    </w:p>
+    <w:p>
+      <w:pPr>
         <w:rPr>
-          <w:i/>
           <w:i/>
           <w:iCs/>
         </w:rPr>
@@ -94,28 +239,51 @@
     </w:p>
     <w:p>
       <w:pPr>
-        <w:pStyle w:val="Normal"/>
-        <w:rPr/>
-      </w:pPr>
-      <w:r>
-        <w:rPr/>
+        <w:pStyle w:val="ListParagraph"/>
+        <w:numPr>
+          <w:ilvl w:val="0"/>
+          <w:numId w:val="4"/>
+        </w:numPr>
+      </w:pPr>
+      <w:r>
+        <w:t xml:space="preserve">Box and whisker plots could help determine outliers. </w:t>
+      </w:r>
+    </w:p>
+    <w:p>
+      <w:pPr>
+        <w:pStyle w:val="ListParagraph"/>
+        <w:numPr>
+          <w:ilvl w:val="0"/>
+          <w:numId w:val="4"/>
+        </w:numPr>
+      </w:pPr>
+      <w:r>
+        <w:t xml:space="preserve">Scatter plots could help show the distribution of the data and trend lines. </w:t>
+      </w:r>
+    </w:p>
+    <w:p>
+      <w:pPr>
+        <w:pStyle w:val="ListParagraph"/>
+        <w:numPr>
+          <w:ilvl w:val="0"/>
+          <w:numId w:val="4"/>
+        </w:numPr>
+      </w:pPr>
+      <w:r>
+        <w:t>Line graphs could help to compare outcomes, number of backers, and percentage of goal raised of campaigns over time. A look at trends over time like this could help determine if broader trends around crowdfunding’s popularity helped or hurt campaigns.</w:t>
       </w:r>
     </w:p>
     <w:p>
       <w:pPr>
         <w:pStyle w:val="Heading1"/>
-        <w:rPr/>
-      </w:pPr>
-      <w:r>
-        <w:rPr/>
+      </w:pPr>
+      <w:r>
         <w:t>Statistical Analysis</w:t>
       </w:r>
     </w:p>
     <w:p>
       <w:pPr>
-        <w:pStyle w:val="Normal"/>
         <w:rPr>
-          <w:i/>
           <w:i/>
           <w:iCs/>
         </w:rPr>
@@ -129,20 +297,14 @@
       </w:r>
     </w:p>
     <w:p>
-      <w:pPr>
-        <w:pStyle w:val="Normal"/>
-        <w:rPr/>
-      </w:pPr>
-      <w:r>
-        <w:rPr/>
-      </w:r>
-    </w:p>
-    <w:p>
-      <w:pPr>
-        <w:pStyle w:val="Normal"/>
-        <w:spacing w:before="0" w:after="160"/>
+      <w:r>
+        <w:lastRenderedPageBreak/>
+        <w:t>The median better summarizes the data compared to the mean. There are many outliers in the number of backers who donated for campaigns, which skews the value of the mean.</w:t>
+      </w:r>
+    </w:p>
+    <w:p>
+      <w:pPr>
         <w:rPr>
-          <w:i/>
           <w:i/>
           <w:iCs/>
         </w:rPr>
@@ -155,25 +317,280 @@
         <w:t>Use your data to determine if there is more variability with successful or unsuccessful campaigns. Does this make sense? Why or why not?</w:t>
       </w:r>
     </w:p>
+    <w:p>
+      <w:r>
+        <w:t xml:space="preserve">There is more variability with successful campaigns. </w:t>
+      </w:r>
+    </w:p>
+    <w:p>
+      <w:r>
+        <w:t xml:space="preserve">This makes sense considering large, successful crowdfunding campaigns increasing variability. If a campaign became widely popular, like for example if it went viral on the Internet or social media, it could potentially draw in a larger number of backers than usual, which would increase the variability of successful campaigns. </w:t>
+      </w:r>
+    </w:p>
+    <w:p>
+      <w:r>
+        <w:t>The same case of drawing in a large or abnormal number of backers would most likely not be present with failed campaigns.</w:t>
+      </w:r>
+    </w:p>
     <w:sectPr>
-      <w:type w:val="nextPage"/>
       <w:pgSz w:w="12240" w:h="15840"/>
-      <w:pgMar w:left="1440" w:right="1440" w:gutter="0" w:header="0" w:top="1440" w:footer="0" w:bottom="1440"/>
-      <w:pgNumType w:fmt="decimal"/>
-      <w:formProt w:val="false"/>
-      <w:textDirection w:val="lrTb"/>
-      <w:docGrid w:type="default" w:linePitch="360" w:charSpace="4096"/>
+      <w:pgMar w:top="1440" w:right="1440" w:bottom="1440" w:left="1440" w:header="0" w:footer="0" w:gutter="0"/>
+      <w:cols w:space="720"/>
+      <w:formProt w:val="0"/>
+      <w:docGrid w:linePitch="360" w:charSpace="4096"/>
     </w:sectPr>
   </w:body>
 </w:document>
 </file>
 
 <file path=word/numbering.xml><?xml version="1.0" encoding="utf-8"?>
-<w:numbering xmlns:w="http://schemas.openxmlformats.org/wordprocessingml/2006/main" xmlns:o="urn:schemas-microsoft-com:office:office" xmlns:r="http://schemas.openxmlformats.org/officeDocument/2006/relationships" xmlns:v="urn:schemas-microsoft-com:vml" xmlns:mc="http://schemas.openxmlformats.org/markup-compatibility/2006" xmlns:w14="http://schemas.microsoft.com/office/word/2010/wordml" mc:Ignorable="w14">
-  <w:abstractNum w:abstractNumId="1">
+<w:numbering xmlns:wpc="http://schemas.microsoft.com/office/word/2010/wordprocessingCanvas" xmlns:cx="http://schemas.microsoft.com/office/drawing/2014/chartex" xmlns:cx1="http://schemas.microsoft.com/office/drawing/2015/9/8/chartex" xmlns:cx2="http://schemas.microsoft.com/office/drawing/2015/10/21/chartex" xmlns:cx3="http://schemas.microsoft.com/office/drawing/2016/5/9/chartex" xmlns:cx4="http://schemas.microsoft.com/office/drawing/2016/5/10/chartex" xmlns:cx5="http://schemas.microsoft.com/office/drawing/2016/5/11/chartex" xmlns:cx6="http://schemas.microsoft.com/office/drawing/2016/5/12/chartex" xmlns:cx7="http://schemas.microsoft.com/office/drawing/2016/5/13/chartex" xmlns:cx8="http://schemas.microsoft.com/office/drawing/2016/5/14/chartex" xmlns:mc="http://schemas.openxmlformats.org/markup-compatibility/2006" xmlns:aink="http://schemas.microsoft.com/office/drawing/2016/ink" xmlns:am3d="http://schemas.microsoft.com/office/drawing/2017/model3d" xmlns:o="urn:schemas-microsoft-com:office:office" xmlns:oel="http://schemas.microsoft.com/office/2019/extlst" xmlns:r="http://schemas.openxmlformats.org/officeDocument/2006/relationships" xmlns:m="http://schemas.openxmlformats.org/officeDocument/2006/math" xmlns:v="urn:schemas-microsoft-com:vml" xmlns:wp14="http://schemas.microsoft.com/office/word/2010/wordprocessingDrawing" xmlns:wp="http://schemas.openxmlformats.org/drawingml/2006/wordprocessingDrawing" xmlns:w10="urn:schemas-microsoft-com:office:word" xmlns:w="http://schemas.openxmlformats.org/wordprocessingml/2006/main" xmlns:w14="http://schemas.microsoft.com/office/word/2010/wordml" xmlns:w15="http://schemas.microsoft.com/office/word/2012/wordml" xmlns:w16cex="http://schemas.microsoft.com/office/word/2018/wordml/cex" xmlns:w16cid="http://schemas.microsoft.com/office/word/2016/wordml/cid" xmlns:w16="http://schemas.microsoft.com/office/word/2018/wordml" xmlns:w16du="http://schemas.microsoft.com/office/word/2023/wordml/word16du" xmlns:w16sdtdh="http://schemas.microsoft.com/office/word/2020/wordml/sdtdatahash" xmlns:w16se="http://schemas.microsoft.com/office/word/2015/wordml/symex" xmlns:wpg="http://schemas.microsoft.com/office/word/2010/wordprocessingGroup" xmlns:wpi="http://schemas.microsoft.com/office/word/2010/wordprocessingInk" xmlns:wne="http://schemas.microsoft.com/office/word/2006/wordml" xmlns:wps="http://schemas.microsoft.com/office/word/2010/wordprocessingShape" mc:Ignorable="w14 w15 w16se w16cid w16 w16cex w16sdtdh w16du wp14">
+  <w:abstractNum w:abstractNumId="0" w15:restartNumberingAfterBreak="0">
+    <w:nsid w:val="0CB8131D"/>
+    <w:multiLevelType w:val="hybridMultilevel"/>
+    <w:tmpl w:val="04EE8BC6"/>
+    <w:lvl w:ilvl="0" w:tplc="04090001">
+      <w:start w:val="1"/>
+      <w:numFmt w:val="bullet"/>
+      <w:lvlText w:val=""/>
+      <w:lvlJc w:val="left"/>
+      <w:pPr>
+        <w:ind w:left="720" w:hanging="360"/>
+      </w:pPr>
+      <w:rPr>
+        <w:rFonts w:ascii="Symbol" w:hAnsi="Symbol" w:hint="default"/>
+      </w:rPr>
+    </w:lvl>
+    <w:lvl w:ilvl="1" w:tplc="04090003">
+      <w:start w:val="1"/>
+      <w:numFmt w:val="bullet"/>
+      <w:lvlText w:val="o"/>
+      <w:lvlJc w:val="left"/>
+      <w:pPr>
+        <w:ind w:left="1440" w:hanging="360"/>
+      </w:pPr>
+      <w:rPr>
+        <w:rFonts w:ascii="Courier New" w:hAnsi="Courier New" w:cs="Courier New" w:hint="default"/>
+      </w:rPr>
+    </w:lvl>
+    <w:lvl w:ilvl="2" w:tplc="04090005" w:tentative="1">
+      <w:start w:val="1"/>
+      <w:numFmt w:val="bullet"/>
+      <w:lvlText w:val=""/>
+      <w:lvlJc w:val="left"/>
+      <w:pPr>
+        <w:ind w:left="2160" w:hanging="360"/>
+      </w:pPr>
+      <w:rPr>
+        <w:rFonts w:ascii="Wingdings" w:hAnsi="Wingdings" w:hint="default"/>
+      </w:rPr>
+    </w:lvl>
+    <w:lvl w:ilvl="3" w:tplc="04090001" w:tentative="1">
+      <w:start w:val="1"/>
+      <w:numFmt w:val="bullet"/>
+      <w:lvlText w:val=""/>
+      <w:lvlJc w:val="left"/>
+      <w:pPr>
+        <w:ind w:left="2880" w:hanging="360"/>
+      </w:pPr>
+      <w:rPr>
+        <w:rFonts w:ascii="Symbol" w:hAnsi="Symbol" w:hint="default"/>
+      </w:rPr>
+    </w:lvl>
+    <w:lvl w:ilvl="4" w:tplc="04090003" w:tentative="1">
+      <w:start w:val="1"/>
+      <w:numFmt w:val="bullet"/>
+      <w:lvlText w:val="o"/>
+      <w:lvlJc w:val="left"/>
+      <w:pPr>
+        <w:ind w:left="3600" w:hanging="360"/>
+      </w:pPr>
+      <w:rPr>
+        <w:rFonts w:ascii="Courier New" w:hAnsi="Courier New" w:cs="Courier New" w:hint="default"/>
+      </w:rPr>
+    </w:lvl>
+    <w:lvl w:ilvl="5" w:tplc="04090005" w:tentative="1">
+      <w:start w:val="1"/>
+      <w:numFmt w:val="bullet"/>
+      <w:lvlText w:val=""/>
+      <w:lvlJc w:val="left"/>
+      <w:pPr>
+        <w:ind w:left="4320" w:hanging="360"/>
+      </w:pPr>
+      <w:rPr>
+        <w:rFonts w:ascii="Wingdings" w:hAnsi="Wingdings" w:hint="default"/>
+      </w:rPr>
+    </w:lvl>
+    <w:lvl w:ilvl="6" w:tplc="04090001" w:tentative="1">
+      <w:start w:val="1"/>
+      <w:numFmt w:val="bullet"/>
+      <w:lvlText w:val=""/>
+      <w:lvlJc w:val="left"/>
+      <w:pPr>
+        <w:ind w:left="5040" w:hanging="360"/>
+      </w:pPr>
+      <w:rPr>
+        <w:rFonts w:ascii="Symbol" w:hAnsi="Symbol" w:hint="default"/>
+      </w:rPr>
+    </w:lvl>
+    <w:lvl w:ilvl="7" w:tplc="04090003" w:tentative="1">
+      <w:start w:val="1"/>
+      <w:numFmt w:val="bullet"/>
+      <w:lvlText w:val="o"/>
+      <w:lvlJc w:val="left"/>
+      <w:pPr>
+        <w:ind w:left="5760" w:hanging="360"/>
+      </w:pPr>
+      <w:rPr>
+        <w:rFonts w:ascii="Courier New" w:hAnsi="Courier New" w:cs="Courier New" w:hint="default"/>
+      </w:rPr>
+    </w:lvl>
+    <w:lvl w:ilvl="8" w:tplc="04090005" w:tentative="1">
+      <w:start w:val="1"/>
+      <w:numFmt w:val="bullet"/>
+      <w:lvlText w:val=""/>
+      <w:lvlJc w:val="left"/>
+      <w:pPr>
+        <w:ind w:left="6480" w:hanging="360"/>
+      </w:pPr>
+      <w:rPr>
+        <w:rFonts w:ascii="Wingdings" w:hAnsi="Wingdings" w:hint="default"/>
+      </w:rPr>
+    </w:lvl>
+  </w:abstractNum>
+  <w:abstractNum w:abstractNumId="1" w15:restartNumberingAfterBreak="0">
+    <w:nsid w:val="0FE90080"/>
+    <w:multiLevelType w:val="hybridMultilevel"/>
+    <w:tmpl w:val="C49294E2"/>
+    <w:lvl w:ilvl="0" w:tplc="04090001">
+      <w:start w:val="1"/>
+      <w:numFmt w:val="bullet"/>
+      <w:lvlText w:val=""/>
+      <w:lvlJc w:val="left"/>
+      <w:pPr>
+        <w:ind w:left="720" w:hanging="360"/>
+      </w:pPr>
+      <w:rPr>
+        <w:rFonts w:ascii="Symbol" w:hAnsi="Symbol" w:hint="default"/>
+      </w:rPr>
+    </w:lvl>
+    <w:lvl w:ilvl="1" w:tplc="04090003" w:tentative="1">
+      <w:start w:val="1"/>
+      <w:numFmt w:val="bullet"/>
+      <w:lvlText w:val="o"/>
+      <w:lvlJc w:val="left"/>
+      <w:pPr>
+        <w:ind w:left="1440" w:hanging="360"/>
+      </w:pPr>
+      <w:rPr>
+        <w:rFonts w:ascii="Courier New" w:hAnsi="Courier New" w:cs="Courier New" w:hint="default"/>
+      </w:rPr>
+    </w:lvl>
+    <w:lvl w:ilvl="2" w:tplc="04090005" w:tentative="1">
+      <w:start w:val="1"/>
+      <w:numFmt w:val="bullet"/>
+      <w:lvlText w:val=""/>
+      <w:lvlJc w:val="left"/>
+      <w:pPr>
+        <w:ind w:left="2160" w:hanging="360"/>
+      </w:pPr>
+      <w:rPr>
+        <w:rFonts w:ascii="Wingdings" w:hAnsi="Wingdings" w:hint="default"/>
+      </w:rPr>
+    </w:lvl>
+    <w:lvl w:ilvl="3" w:tplc="04090001" w:tentative="1">
+      <w:start w:val="1"/>
+      <w:numFmt w:val="bullet"/>
+      <w:lvlText w:val=""/>
+      <w:lvlJc w:val="left"/>
+      <w:pPr>
+        <w:ind w:left="2880" w:hanging="360"/>
+      </w:pPr>
+      <w:rPr>
+        <w:rFonts w:ascii="Symbol" w:hAnsi="Symbol" w:hint="default"/>
+      </w:rPr>
+    </w:lvl>
+    <w:lvl w:ilvl="4" w:tplc="04090003" w:tentative="1">
+      <w:start w:val="1"/>
+      <w:numFmt w:val="bullet"/>
+      <w:lvlText w:val="o"/>
+      <w:lvlJc w:val="left"/>
+      <w:pPr>
+        <w:ind w:left="3600" w:hanging="360"/>
+      </w:pPr>
+      <w:rPr>
+        <w:rFonts w:ascii="Courier New" w:hAnsi="Courier New" w:cs="Courier New" w:hint="default"/>
+      </w:rPr>
+    </w:lvl>
+    <w:lvl w:ilvl="5" w:tplc="04090005" w:tentative="1">
+      <w:start w:val="1"/>
+      <w:numFmt w:val="bullet"/>
+      <w:lvlText w:val=""/>
+      <w:lvlJc w:val="left"/>
+      <w:pPr>
+        <w:ind w:left="4320" w:hanging="360"/>
+      </w:pPr>
+      <w:rPr>
+        <w:rFonts w:ascii="Wingdings" w:hAnsi="Wingdings" w:hint="default"/>
+      </w:rPr>
+    </w:lvl>
+    <w:lvl w:ilvl="6" w:tplc="04090001" w:tentative="1">
+      <w:start w:val="1"/>
+      <w:numFmt w:val="bullet"/>
+      <w:lvlText w:val=""/>
+      <w:lvlJc w:val="left"/>
+      <w:pPr>
+        <w:ind w:left="5040" w:hanging="360"/>
+      </w:pPr>
+      <w:rPr>
+        <w:rFonts w:ascii="Symbol" w:hAnsi="Symbol" w:hint="default"/>
+      </w:rPr>
+    </w:lvl>
+    <w:lvl w:ilvl="7" w:tplc="04090003" w:tentative="1">
+      <w:start w:val="1"/>
+      <w:numFmt w:val="bullet"/>
+      <w:lvlText w:val="o"/>
+      <w:lvlJc w:val="left"/>
+      <w:pPr>
+        <w:ind w:left="5760" w:hanging="360"/>
+      </w:pPr>
+      <w:rPr>
+        <w:rFonts w:ascii="Courier New" w:hAnsi="Courier New" w:cs="Courier New" w:hint="default"/>
+      </w:rPr>
+    </w:lvl>
+    <w:lvl w:ilvl="8" w:tplc="04090005" w:tentative="1">
+      <w:start w:val="1"/>
+      <w:numFmt w:val="bullet"/>
+      <w:lvlText w:val=""/>
+      <w:lvlJc w:val="left"/>
+      <w:pPr>
+        <w:ind w:left="6480" w:hanging="360"/>
+      </w:pPr>
+      <w:rPr>
+        <w:rFonts w:ascii="Wingdings" w:hAnsi="Wingdings" w:hint="default"/>
+      </w:rPr>
+    </w:lvl>
+  </w:abstractNum>
+  <w:abstractNum w:abstractNumId="2" w15:restartNumberingAfterBreak="0">
+    <w:nsid w:val="34486695"/>
+    <w:multiLevelType w:val="multilevel"/>
+    <w:tmpl w:val="56F2EB6E"/>
     <w:lvl w:ilvl="0">
       <w:start w:val="1"/>
+      <w:numFmt w:val="none"/>
       <w:pStyle w:val="Heading1"/>
+      <w:suff w:val="nothing"/>
+      <w:lvlText w:val=""/>
+      <w:lvlJc w:val="left"/>
+      <w:pPr>
+        <w:tabs>
+          <w:tab w:val="num" w:pos="0"/>
+        </w:tabs>
+        <w:ind w:left="0" w:firstLine="0"/>
+      </w:pPr>
+    </w:lvl>
+    <w:lvl w:ilvl="1">
+      <w:start w:val="1"/>
       <w:numFmt w:val="none"/>
       <w:suff w:val="nothing"/>
       <w:lvlText w:val=""/>
@@ -182,10 +599,10 @@
         <w:tabs>
           <w:tab w:val="num" w:pos="0"/>
         </w:tabs>
-        <w:ind w:left="0" w:hanging="0"/>
-      </w:pPr>
-    </w:lvl>
-    <w:lvl w:ilvl="1">
+        <w:ind w:left="0" w:firstLine="0"/>
+      </w:pPr>
+    </w:lvl>
+    <w:lvl w:ilvl="2">
       <w:start w:val="1"/>
       <w:numFmt w:val="none"/>
       <w:suff w:val="nothing"/>
@@ -195,10 +612,10 @@
         <w:tabs>
           <w:tab w:val="num" w:pos="0"/>
         </w:tabs>
-        <w:ind w:left="0" w:hanging="0"/>
-      </w:pPr>
-    </w:lvl>
-    <w:lvl w:ilvl="2">
+        <w:ind w:left="0" w:firstLine="0"/>
+      </w:pPr>
+    </w:lvl>
+    <w:lvl w:ilvl="3">
       <w:start w:val="1"/>
       <w:numFmt w:val="none"/>
       <w:suff w:val="nothing"/>
@@ -208,10 +625,10 @@
         <w:tabs>
           <w:tab w:val="num" w:pos="0"/>
         </w:tabs>
-        <w:ind w:left="0" w:hanging="0"/>
-      </w:pPr>
-    </w:lvl>
-    <w:lvl w:ilvl="3">
+        <w:ind w:left="0" w:firstLine="0"/>
+      </w:pPr>
+    </w:lvl>
+    <w:lvl w:ilvl="4">
       <w:start w:val="1"/>
       <w:numFmt w:val="none"/>
       <w:suff w:val="nothing"/>
@@ -221,10 +638,10 @@
         <w:tabs>
           <w:tab w:val="num" w:pos="0"/>
         </w:tabs>
-        <w:ind w:left="0" w:hanging="0"/>
-      </w:pPr>
-    </w:lvl>
-    <w:lvl w:ilvl="4">
+        <w:ind w:left="0" w:firstLine="0"/>
+      </w:pPr>
+    </w:lvl>
+    <w:lvl w:ilvl="5">
       <w:start w:val="1"/>
       <w:numFmt w:val="none"/>
       <w:suff w:val="nothing"/>
@@ -234,10 +651,10 @@
         <w:tabs>
           <w:tab w:val="num" w:pos="0"/>
         </w:tabs>
-        <w:ind w:left="0" w:hanging="0"/>
-      </w:pPr>
-    </w:lvl>
-    <w:lvl w:ilvl="5">
+        <w:ind w:left="0" w:firstLine="0"/>
+      </w:pPr>
+    </w:lvl>
+    <w:lvl w:ilvl="6">
       <w:start w:val="1"/>
       <w:numFmt w:val="none"/>
       <w:suff w:val="nothing"/>
@@ -247,10 +664,10 @@
         <w:tabs>
           <w:tab w:val="num" w:pos="0"/>
         </w:tabs>
-        <w:ind w:left="0" w:hanging="0"/>
-      </w:pPr>
-    </w:lvl>
-    <w:lvl w:ilvl="6">
+        <w:ind w:left="0" w:firstLine="0"/>
+      </w:pPr>
+    </w:lvl>
+    <w:lvl w:ilvl="7">
       <w:start w:val="1"/>
       <w:numFmt w:val="none"/>
       <w:suff w:val="nothing"/>
@@ -260,10 +677,10 @@
         <w:tabs>
           <w:tab w:val="num" w:pos="0"/>
         </w:tabs>
-        <w:ind w:left="0" w:hanging="0"/>
-      </w:pPr>
-    </w:lvl>
-    <w:lvl w:ilvl="7">
+        <w:ind w:left="0" w:firstLine="0"/>
+      </w:pPr>
+    </w:lvl>
+    <w:lvl w:ilvl="8">
       <w:start w:val="1"/>
       <w:numFmt w:val="none"/>
       <w:suff w:val="nothing"/>
@@ -273,35 +690,117 @@
         <w:tabs>
           <w:tab w:val="num" w:pos="0"/>
         </w:tabs>
-        <w:ind w:left="0" w:hanging="0"/>
-      </w:pPr>
-    </w:lvl>
-    <w:lvl w:ilvl="8">
-      <w:start w:val="1"/>
-      <w:numFmt w:val="none"/>
-      <w:suff w:val="nothing"/>
-      <w:lvlText w:val=""/>
-      <w:lvlJc w:val="left"/>
-      <w:pPr>
-        <w:tabs>
-          <w:tab w:val="num" w:pos="0"/>
-        </w:tabs>
-        <w:ind w:left="0" w:hanging="0"/>
+        <w:ind w:left="0" w:firstLine="0"/>
       </w:pPr>
     </w:lvl>
   </w:abstractNum>
-  <w:num w:numId="1">
+  <w:abstractNum w:abstractNumId="3" w15:restartNumberingAfterBreak="0">
+    <w:nsid w:val="3A407618"/>
+    <w:multiLevelType w:val="hybridMultilevel"/>
+    <w:tmpl w:val="8C7A8998"/>
+    <w:lvl w:ilvl="0" w:tplc="0409000F">
+      <w:start w:val="1"/>
+      <w:numFmt w:val="decimal"/>
+      <w:lvlText w:val="%1."/>
+      <w:lvlJc w:val="left"/>
+      <w:pPr>
+        <w:ind w:left="720" w:hanging="360"/>
+      </w:pPr>
+    </w:lvl>
+    <w:lvl w:ilvl="1" w:tplc="04090019">
+      <w:start w:val="1"/>
+      <w:numFmt w:val="lowerLetter"/>
+      <w:lvlText w:val="%2."/>
+      <w:lvlJc w:val="left"/>
+      <w:pPr>
+        <w:ind w:left="1440" w:hanging="360"/>
+      </w:pPr>
+    </w:lvl>
+    <w:lvl w:ilvl="2" w:tplc="0409001B" w:tentative="1">
+      <w:start w:val="1"/>
+      <w:numFmt w:val="lowerRoman"/>
+      <w:lvlText w:val="%3."/>
+      <w:lvlJc w:val="right"/>
+      <w:pPr>
+        <w:ind w:left="2160" w:hanging="180"/>
+      </w:pPr>
+    </w:lvl>
+    <w:lvl w:ilvl="3" w:tplc="0409000F" w:tentative="1">
+      <w:start w:val="1"/>
+      <w:numFmt w:val="decimal"/>
+      <w:lvlText w:val="%4."/>
+      <w:lvlJc w:val="left"/>
+      <w:pPr>
+        <w:ind w:left="2880" w:hanging="360"/>
+      </w:pPr>
+    </w:lvl>
+    <w:lvl w:ilvl="4" w:tplc="04090019" w:tentative="1">
+      <w:start w:val="1"/>
+      <w:numFmt w:val="lowerLetter"/>
+      <w:lvlText w:val="%5."/>
+      <w:lvlJc w:val="left"/>
+      <w:pPr>
+        <w:ind w:left="3600" w:hanging="360"/>
+      </w:pPr>
+    </w:lvl>
+    <w:lvl w:ilvl="5" w:tplc="0409001B" w:tentative="1">
+      <w:start w:val="1"/>
+      <w:numFmt w:val="lowerRoman"/>
+      <w:lvlText w:val="%6."/>
+      <w:lvlJc w:val="right"/>
+      <w:pPr>
+        <w:ind w:left="4320" w:hanging="180"/>
+      </w:pPr>
+    </w:lvl>
+    <w:lvl w:ilvl="6" w:tplc="0409000F" w:tentative="1">
+      <w:start w:val="1"/>
+      <w:numFmt w:val="decimal"/>
+      <w:lvlText w:val="%7."/>
+      <w:lvlJc w:val="left"/>
+      <w:pPr>
+        <w:ind w:left="5040" w:hanging="360"/>
+      </w:pPr>
+    </w:lvl>
+    <w:lvl w:ilvl="7" w:tplc="04090019" w:tentative="1">
+      <w:start w:val="1"/>
+      <w:numFmt w:val="lowerLetter"/>
+      <w:lvlText w:val="%8."/>
+      <w:lvlJc w:val="left"/>
+      <w:pPr>
+        <w:ind w:left="5760" w:hanging="360"/>
+      </w:pPr>
+    </w:lvl>
+    <w:lvl w:ilvl="8" w:tplc="0409001B" w:tentative="1">
+      <w:start w:val="1"/>
+      <w:numFmt w:val="lowerRoman"/>
+      <w:lvlText w:val="%9."/>
+      <w:lvlJc w:val="right"/>
+      <w:pPr>
+        <w:ind w:left="6480" w:hanging="180"/>
+      </w:pPr>
+    </w:lvl>
+  </w:abstractNum>
+  <w:num w:numId="1" w16cid:durableId="532618156">
+    <w:abstractNumId w:val="2"/>
+  </w:num>
+  <w:num w:numId="2" w16cid:durableId="433088470">
+    <w:abstractNumId w:val="3"/>
+  </w:num>
+  <w:num w:numId="3" w16cid:durableId="315184443">
+    <w:abstractNumId w:val="0"/>
+  </w:num>
+  <w:num w:numId="4" w16cid:durableId="493642618">
     <w:abstractNumId w:val="1"/>
   </w:num>
 </w:numbering>
 </file>
 
 <file path=word/styles.xml><?xml version="1.0" encoding="utf-8"?>
-<w:styles xmlns:w="http://schemas.openxmlformats.org/wordprocessingml/2006/main" xmlns:w14="http://schemas.microsoft.com/office/word/2010/wordml" xmlns:mc="http://schemas.openxmlformats.org/markup-compatibility/2006" mc:Ignorable="w14">
+<w:styles xmlns:mc="http://schemas.openxmlformats.org/markup-compatibility/2006" xmlns:r="http://schemas.openxmlformats.org/officeDocument/2006/relationships" xmlns:w="http://schemas.openxmlformats.org/wordprocessingml/2006/main" xmlns:w14="http://schemas.microsoft.com/office/word/2010/wordml" xmlns:w15="http://schemas.microsoft.com/office/word/2012/wordml" xmlns:w16cex="http://schemas.microsoft.com/office/word/2018/wordml/cex" xmlns:w16cid="http://schemas.microsoft.com/office/word/2016/wordml/cid" xmlns:w16="http://schemas.microsoft.com/office/word/2018/wordml" xmlns:w16du="http://schemas.microsoft.com/office/word/2023/wordml/word16du" xmlns:w16sdtdh="http://schemas.microsoft.com/office/word/2020/wordml/sdtdatahash" xmlns:w16se="http://schemas.microsoft.com/office/word/2015/wordml/symex" mc:Ignorable="w14 w15 w16se w16cid w16 w16cex w16sdtdh w16du">
   <w:docDefaults>
     <w:rPrDefault>
       <w:rPr>
-        <w:rFonts w:ascii="Calibri" w:hAnsi="Calibri" w:eastAsia="Calibri" w:cs="" w:asciiTheme="minorHAnsi" w:cstheme="minorBidi" w:eastAsiaTheme="minorHAnsi" w:hAnsiTheme="minorHAnsi"/>
+        <w:rFonts w:asciiTheme="minorHAnsi" w:eastAsiaTheme="minorHAnsi" w:hAnsiTheme="minorHAnsi" w:cstheme="minorBidi"/>
         <w:kern w:val="2"/>
         <w:sz w:val="22"/>
         <w:szCs w:val="22"/>
@@ -311,21 +810,21 @@
     </w:rPrDefault>
     <w:pPrDefault>
       <w:pPr>
-        <w:suppressAutoHyphens w:val="true"/>
+        <w:suppressAutoHyphens/>
       </w:pPr>
     </w:pPrDefault>
   </w:docDefaults>
   <w:latentStyles w:defLockedState="0" w:defUIPriority="99" w:defSemiHidden="0" w:defUnhideWhenUsed="0" w:defQFormat="0" w:count="376">
     <w:lsdException w:name="Normal" w:uiPriority="0" w:qFormat="1"/>
     <w:lsdException w:name="heading 1" w:uiPriority="9" w:qFormat="1"/>
-    <w:lsdException w:name="heading 2" w:uiPriority="9" w:semiHidden="1" w:unhideWhenUsed="1" w:qFormat="1"/>
-    <w:lsdException w:name="heading 3" w:uiPriority="9" w:semiHidden="1" w:unhideWhenUsed="1" w:qFormat="1"/>
-    <w:lsdException w:name="heading 4" w:uiPriority="9" w:semiHidden="1" w:unhideWhenUsed="1" w:qFormat="1"/>
-    <w:lsdException w:name="heading 5" w:uiPriority="9" w:semiHidden="1" w:unhideWhenUsed="1" w:qFormat="1"/>
-    <w:lsdException w:name="heading 6" w:uiPriority="9" w:semiHidden="1" w:unhideWhenUsed="1" w:qFormat="1"/>
-    <w:lsdException w:name="heading 7" w:uiPriority="9" w:semiHidden="1" w:unhideWhenUsed="1" w:qFormat="1"/>
-    <w:lsdException w:name="heading 8" w:uiPriority="9" w:semiHidden="1" w:unhideWhenUsed="1" w:qFormat="1"/>
-    <w:lsdException w:name="heading 9" w:uiPriority="9" w:semiHidden="1" w:unhideWhenUsed="1" w:qFormat="1"/>
+    <w:lsdException w:name="heading 2" w:semiHidden="1" w:uiPriority="9" w:unhideWhenUsed="1" w:qFormat="1"/>
+    <w:lsdException w:name="heading 3" w:semiHidden="1" w:uiPriority="9" w:unhideWhenUsed="1" w:qFormat="1"/>
+    <w:lsdException w:name="heading 4" w:semiHidden="1" w:uiPriority="9" w:unhideWhenUsed="1" w:qFormat="1"/>
+    <w:lsdException w:name="heading 5" w:semiHidden="1" w:uiPriority="9" w:unhideWhenUsed="1" w:qFormat="1"/>
+    <w:lsdException w:name="heading 6" w:semiHidden="1" w:uiPriority="9" w:unhideWhenUsed="1" w:qFormat="1"/>
+    <w:lsdException w:name="heading 7" w:semiHidden="1" w:uiPriority="9" w:unhideWhenUsed="1" w:qFormat="1"/>
+    <w:lsdException w:name="heading 8" w:semiHidden="1" w:uiPriority="9" w:unhideWhenUsed="1" w:qFormat="1"/>
+    <w:lsdException w:name="heading 9" w:semiHidden="1" w:uiPriority="9" w:unhideWhenUsed="1" w:qFormat="1"/>
     <w:lsdException w:name="index 1" w:semiHidden="1" w:unhideWhenUsed="1"/>
     <w:lsdException w:name="index 2" w:semiHidden="1" w:unhideWhenUsed="1"/>
     <w:lsdException w:name="index 3" w:semiHidden="1" w:unhideWhenUsed="1"/>
@@ -335,22 +834,22 @@
     <w:lsdException w:name="index 7" w:semiHidden="1" w:unhideWhenUsed="1"/>
     <w:lsdException w:name="index 8" w:semiHidden="1" w:unhideWhenUsed="1"/>
     <w:lsdException w:name="index 9" w:semiHidden="1" w:unhideWhenUsed="1"/>
-    <w:lsdException w:name="toc 1" w:uiPriority="39" w:semiHidden="1" w:unhideWhenUsed="1"/>
-    <w:lsdException w:name="toc 2" w:uiPriority="39" w:semiHidden="1" w:unhideWhenUsed="1"/>
-    <w:lsdException w:name="toc 3" w:uiPriority="39" w:semiHidden="1" w:unhideWhenUsed="1"/>
-    <w:lsdException w:name="toc 4" w:uiPriority="39" w:semiHidden="1" w:unhideWhenUsed="1"/>
-    <w:lsdException w:name="toc 5" w:uiPriority="39" w:semiHidden="1" w:unhideWhenUsed="1"/>
-    <w:lsdException w:name="toc 6" w:uiPriority="39" w:semiHidden="1" w:unhideWhenUsed="1"/>
-    <w:lsdException w:name="toc 7" w:uiPriority="39" w:semiHidden="1" w:unhideWhenUsed="1"/>
-    <w:lsdException w:name="toc 8" w:uiPriority="39" w:semiHidden="1" w:unhideWhenUsed="1"/>
-    <w:lsdException w:name="toc 9" w:uiPriority="39" w:semiHidden="1" w:unhideWhenUsed="1"/>
+    <w:lsdException w:name="toc 1" w:semiHidden="1" w:uiPriority="39" w:unhideWhenUsed="1"/>
+    <w:lsdException w:name="toc 2" w:semiHidden="1" w:uiPriority="39" w:unhideWhenUsed="1"/>
+    <w:lsdException w:name="toc 3" w:semiHidden="1" w:uiPriority="39" w:unhideWhenUsed="1"/>
+    <w:lsdException w:name="toc 4" w:semiHidden="1" w:uiPriority="39" w:unhideWhenUsed="1"/>
+    <w:lsdException w:name="toc 5" w:semiHidden="1" w:uiPriority="39" w:unhideWhenUsed="1"/>
+    <w:lsdException w:name="toc 6" w:semiHidden="1" w:uiPriority="39" w:unhideWhenUsed="1"/>
+    <w:lsdException w:name="toc 7" w:semiHidden="1" w:uiPriority="39" w:unhideWhenUsed="1"/>
+    <w:lsdException w:name="toc 8" w:semiHidden="1" w:uiPriority="39" w:unhideWhenUsed="1"/>
+    <w:lsdException w:name="toc 9" w:semiHidden="1" w:uiPriority="39" w:unhideWhenUsed="1"/>
     <w:lsdException w:name="Normal Indent" w:semiHidden="1" w:unhideWhenUsed="1"/>
     <w:lsdException w:name="footnote text" w:semiHidden="1" w:unhideWhenUsed="1"/>
     <w:lsdException w:name="annotation text" w:semiHidden="1" w:unhideWhenUsed="1"/>
     <w:lsdException w:name="header" w:semiHidden="1" w:unhideWhenUsed="1"/>
     <w:lsdException w:name="footer" w:semiHidden="1" w:unhideWhenUsed="1"/>
     <w:lsdException w:name="index heading" w:semiHidden="1" w:unhideWhenUsed="1"/>
-    <w:lsdException w:name="caption" w:uiPriority="35" w:semiHidden="1" w:unhideWhenUsed="1" w:qFormat="1"/>
+    <w:lsdException w:name="caption" w:semiHidden="1" w:uiPriority="35" w:unhideWhenUsed="1" w:qFormat="1"/>
     <w:lsdException w:name="table of figures" w:semiHidden="1" w:unhideWhenUsed="1"/>
     <w:lsdException w:name="envelope address" w:semiHidden="1" w:unhideWhenUsed="1"/>
     <w:lsdException w:name="envelope return" w:semiHidden="1" w:unhideWhenUsed="1"/>
@@ -381,7 +880,7 @@
     <w:lsdException w:name="Title" w:uiPriority="10" w:qFormat="1"/>
     <w:lsdException w:name="Closing" w:semiHidden="1" w:unhideWhenUsed="1"/>
     <w:lsdException w:name="Signature" w:semiHidden="1" w:unhideWhenUsed="1"/>
-    <w:lsdException w:name="Default Paragraph Font" w:uiPriority="1" w:semiHidden="1" w:unhideWhenUsed="1"/>
+    <w:lsdException w:name="Default Paragraph Font" w:semiHidden="1" w:uiPriority="1" w:unhideWhenUsed="1"/>
     <w:lsdException w:name="Body Text" w:semiHidden="1" w:unhideWhenUsed="1"/>
     <w:lsdException w:name="Body Text Indent" w:semiHidden="1" w:unhideWhenUsed="1"/>
     <w:lsdException w:name="List Continue" w:semiHidden="1" w:unhideWhenUsed="1"/>
@@ -581,8 +1080,8 @@
     <w:lsdException w:name="Subtle Reference" w:uiPriority="31" w:qFormat="1"/>
     <w:lsdException w:name="Intense Reference" w:uiPriority="32" w:qFormat="1"/>
     <w:lsdException w:name="Book Title" w:uiPriority="33" w:qFormat="1"/>
-    <w:lsdException w:name="Bibliography" w:uiPriority="37" w:semiHidden="1" w:unhideWhenUsed="1"/>
-    <w:lsdException w:name="TOC Heading" w:uiPriority="39" w:semiHidden="1" w:unhideWhenUsed="1" w:qFormat="1"/>
+    <w:lsdException w:name="Bibliography" w:semiHidden="1" w:uiPriority="37" w:unhideWhenUsed="1"/>
+    <w:lsdException w:name="TOC Heading" w:semiHidden="1" w:uiPriority="39" w:unhideWhenUsed="1" w:qFormat="1"/>
     <w:lsdException w:name="Plain Table 1" w:uiPriority="41"/>
     <w:lsdException w:name="Plain Table 2" w:uiPriority="42"/>
     <w:lsdException w:name="Plain Table 3" w:uiPriority="43"/>
@@ -693,36 +1192,22 @@
     <w:lsdException w:name="Unresolved Mention" w:semiHidden="1" w:unhideWhenUsed="1"/>
     <w:lsdException w:name="Smart Link" w:semiHidden="1" w:unhideWhenUsed="1"/>
   </w:latentStyles>
-  <w:style w:type="paragraph" w:styleId="Normal" w:default="1">
+  <w:style w:type="paragraph" w:default="1" w:styleId="Normal">
     <w:name w:val="Normal"/>
     <w:qFormat/>
     <w:pPr>
-      <w:widowControl/>
-      <w:bidi w:val="0"/>
-      <w:spacing w:lineRule="auto" w:line="259" w:before="0" w:after="160"/>
-      <w:jc w:val="left"/>
+      <w:spacing w:after="160" w:line="259" w:lineRule="auto"/>
     </w:pPr>
-    <w:rPr>
-      <w:rFonts w:ascii="Calibri" w:hAnsi="Calibri" w:eastAsia="Calibri" w:cs="" w:asciiTheme="minorHAnsi" w:cstheme="minorBidi" w:eastAsiaTheme="minorHAnsi" w:hAnsiTheme="minorHAnsi"/>
-      <w:color w:val="auto"/>
-      <w:kern w:val="2"/>
-      <w:sz w:val="22"/>
-      <w:szCs w:val="22"/>
-      <w:lang w:val="en-US" w:eastAsia="en-US" w:bidi="ar-SA"/>
-      <w14:ligatures w14:val="standardContextual"/>
-    </w:rPr>
   </w:style>
   <w:style w:type="paragraph" w:styleId="Heading1">
-    <w:name w:val="Heading 1"/>
+    <w:name w:val="heading 1"/>
     <w:basedOn w:val="Heading"/>
-    <w:next w:val="TextBody"/>
+    <w:next w:val="BodyText"/>
     <w:qFormat/>
     <w:pPr>
       <w:numPr>
-        <w:ilvl w:val="0"/>
         <w:numId w:val="1"/>
       </w:numPr>
-      <w:spacing w:before="240" w:after="120"/>
       <w:outlineLvl w:val="0"/>
     </w:pPr>
     <w:rPr>
@@ -732,47 +1217,64 @@
       <w:szCs w:val="36"/>
     </w:rPr>
   </w:style>
-  <w:style w:type="character" w:styleId="DefaultParagraphFont" w:default="1">
+  <w:style w:type="character" w:default="1" w:styleId="DefaultParagraphFont">
     <w:name w:val="Default Paragraph Font"/>
     <w:uiPriority w:val="1"/>
     <w:semiHidden/>
     <w:unhideWhenUsed/>
-    <w:qFormat/>
-    <w:rPr/>
   </w:style>
-  <w:style w:type="paragraph" w:styleId="Heading">
+  <w:style w:type="table" w:default="1" w:styleId="TableNormal">
+    <w:name w:val="Normal Table"/>
+    <w:uiPriority w:val="99"/>
+    <w:semiHidden/>
+    <w:unhideWhenUsed/>
+    <w:tblPr>
+      <w:tblInd w:w="0" w:type="dxa"/>
+      <w:tblCellMar>
+        <w:top w:w="0" w:type="dxa"/>
+        <w:left w:w="108" w:type="dxa"/>
+        <w:bottom w:w="0" w:type="dxa"/>
+        <w:right w:w="108" w:type="dxa"/>
+      </w:tblCellMar>
+    </w:tblPr>
+  </w:style>
+  <w:style w:type="numbering" w:default="1" w:styleId="NoList">
+    <w:name w:val="No List"/>
+    <w:uiPriority w:val="99"/>
+    <w:semiHidden/>
+    <w:unhideWhenUsed/>
+  </w:style>
+  <w:style w:type="paragraph" w:customStyle="1" w:styleId="Heading">
     <w:name w:val="Heading"/>
     <w:basedOn w:val="Normal"/>
-    <w:next w:val="TextBody"/>
+    <w:next w:val="BodyText"/>
     <w:qFormat/>
     <w:pPr>
-      <w:keepNext w:val="true"/>
+      <w:keepNext/>
       <w:spacing w:before="240" w:after="120"/>
     </w:pPr>
     <w:rPr>
-      <w:rFonts w:ascii="Liberation Sans" w:hAnsi="Liberation Sans" w:eastAsia="Unifont" w:cs="FreeSans"/>
+      <w:rFonts w:ascii="Liberation Sans" w:eastAsia="Unifont" w:hAnsi="Liberation Sans" w:cs="FreeSans"/>
       <w:sz w:val="28"/>
       <w:szCs w:val="28"/>
     </w:rPr>
   </w:style>
-  <w:style w:type="paragraph" w:styleId="TextBody">
+  <w:style w:type="paragraph" w:styleId="BodyText">
     <w:name w:val="Body Text"/>
     <w:basedOn w:val="Normal"/>
     <w:pPr>
-      <w:spacing w:lineRule="auto" w:line="276" w:before="0" w:after="140"/>
+      <w:spacing w:after="140" w:line="276" w:lineRule="auto"/>
     </w:pPr>
-    <w:rPr/>
   </w:style>
   <w:style w:type="paragraph" w:styleId="List">
     <w:name w:val="List"/>
-    <w:basedOn w:val="TextBody"/>
-    <w:pPr/>
+    <w:basedOn w:val="BodyText"/>
     <w:rPr>
       <w:rFonts w:cs="FreeSans"/>
     </w:rPr>
   </w:style>
   <w:style w:type="paragraph" w:styleId="Caption">
-    <w:name w:val="Caption"/>
+    <w:name w:val="caption"/>
     <w:basedOn w:val="Normal"/>
     <w:qFormat/>
     <w:pPr>
@@ -787,7 +1289,7 @@
       <w:szCs w:val="24"/>
     </w:rPr>
   </w:style>
-  <w:style w:type="paragraph" w:styleId="Index">
+  <w:style w:type="paragraph" w:customStyle="1" w:styleId="Index">
     <w:name w:val="Index"/>
     <w:basedOn w:val="Normal"/>
     <w:qFormat/>
@@ -801,7 +1303,7 @@
   <w:style w:type="paragraph" w:styleId="Title">
     <w:name w:val="Title"/>
     <w:basedOn w:val="Heading"/>
-    <w:next w:val="TextBody"/>
+    <w:next w:val="BodyText"/>
     <w:qFormat/>
     <w:pPr>
       <w:jc w:val="center"/>
@@ -813,26 +1315,16 @@
       <w:szCs w:val="56"/>
     </w:rPr>
   </w:style>
-  <w:style w:type="numbering" w:styleId="NoList" w:default="1">
-    <w:name w:val="No List"/>
-    <w:uiPriority w:val="99"/>
-    <w:semiHidden/>
-    <w:unhideWhenUsed/>
+  <w:style w:type="paragraph" w:styleId="ListParagraph">
+    <w:name w:val="List Paragraph"/>
+    <w:basedOn w:val="Normal"/>
+    <w:uiPriority w:val="34"/>
     <w:qFormat/>
-  </w:style>
-  <w:style w:type="table" w:default="1" w:styleId="TableNormal">
-    <w:name w:val="Normal Table"/>
-    <w:uiPriority w:val="99"/>
-    <w:semiHidden/>
-    <w:unhideWhenUsed/>
-    <w:tblPr>
-      <w:tblCellMar>
-        <w:top w:w="0" w:type="dxa"/>
-        <w:left w:w="108" w:type="dxa"/>
-        <w:bottom w:w="0" w:type="dxa"/>
-        <w:right w:w="108" w:type="dxa"/>
-      </w:tblCellMar>
-    </w:tblPr>
+    <w:rsid w:val="00170A9A"/>
+    <w:pPr>
+      <w:ind w:left="720"/>
+      <w:contextualSpacing/>
+    </w:pPr>
   </w:style>
 </w:styles>
 </file>

</xml_diff>